<commit_message>
-Replaced the CFN Required Signatures document
</commit_message>
<xml_diff>
--- a/data/CFN KT2017_Required Signatures.docx
+++ b/data/CFN KT2017_Required Signatures.docx
@@ -16,40 +16,14 @@
         </w:tblBorders>
         <w:tblLayout w:type="fixed"/>
         <w:tblLook w:val="04A0" w:firstRow="1" w:lastRow="0" w:firstColumn="1" w:lastColumn="0" w:noHBand="0" w:noVBand="1"/>
-        <w:tblPrChange w:id="0" w:author="Perry-TVN" w:date="2017-06-30T11:07:00Z">
-          <w:tblPr>
-            <w:tblpPr w:leftFromText="180" w:rightFromText="180" w:horzAnchor="margin" w:tblpY="-418"/>
-            <w:tblW w:w="11089" w:type="dxa"/>
-            <w:tblBorders>
-              <w:top w:val="single" w:sz="4" w:space="0" w:color="auto"/>
-              <w:left w:val="single" w:sz="4" w:space="0" w:color="auto"/>
-              <w:bottom w:val="single" w:sz="4" w:space="0" w:color="auto"/>
-              <w:right w:val="single" w:sz="4" w:space="0" w:color="auto"/>
-              <w:insideH w:val="single" w:sz="4" w:space="0" w:color="auto"/>
-              <w:insideV w:val="single" w:sz="4" w:space="0" w:color="auto"/>
-            </w:tblBorders>
-            <w:tblLook w:val="04A0" w:firstRow="1" w:lastRow="0" w:firstColumn="1" w:lastColumn="0" w:noHBand="0" w:noVBand="1"/>
-          </w:tblPr>
-        </w:tblPrChange>
       </w:tblPr>
       <w:tblGrid>
         <w:gridCol w:w="6629"/>
         <w:gridCol w:w="4460"/>
-        <w:tblGridChange w:id="1">
-          <w:tblGrid>
-            <w:gridCol w:w="5232"/>
-            <w:gridCol w:w="5857"/>
-          </w:tblGrid>
-        </w:tblGridChange>
       </w:tblGrid>
       <w:tr>
         <w:trPr>
           <w:trHeight w:val="1283"/>
-          <w:trPrChange w:id="2" w:author="Perry-TVN" w:date="2017-06-30T11:07:00Z">
-            <w:trPr>
-              <w:trHeight w:val="1283"/>
-            </w:trPr>
-          </w:trPrChange>
         </w:trPr>
         <w:tc>
           <w:tcPr>
@@ -58,15 +32,6 @@
               <w:right w:val="nil"/>
             </w:tcBorders>
             <w:vAlign w:val="center"/>
-            <w:tcPrChange w:id="3" w:author="Perry-TVN" w:date="2017-06-30T11:07:00Z">
-              <w:tcPr>
-                <w:tcW w:w="6725" w:type="dxa"/>
-                <w:tcBorders>
-                  <w:right w:val="nil"/>
-                </w:tcBorders>
-                <w:vAlign w:val="center"/>
-              </w:tcPr>
-            </w:tcPrChange>
           </w:tcPr>
           <w:p>
             <w:pPr>
@@ -92,34 +57,6 @@
               </w:rPr>
               <w:t>201</w:t>
             </w:r>
-            <w:ins w:id="4" w:author="Perry-TVN" w:date="2017-06-30T11:07:00Z">
-              <w:r>
-                <w:rPr>
-                  <w:rFonts w:ascii="Calibri" w:eastAsia="MS Gothic" w:hAnsi="Calibri"/>
-                  <w:b/>
-                  <w:color w:val="17365D"/>
-                  <w:spacing w:val="5"/>
-                  <w:kern w:val="28"/>
-                  <w:sz w:val="40"/>
-                  <w:szCs w:val="40"/>
-                </w:rPr>
-                <w:t>7</w:t>
-              </w:r>
-            </w:ins>
-            <w:del w:id="5" w:author="Perry-TVN" w:date="2017-06-30T11:07:00Z">
-              <w:r>
-                <w:rPr>
-                  <w:rFonts w:ascii="Calibri" w:eastAsia="MS Gothic" w:hAnsi="Calibri"/>
-                  <w:b/>
-                  <w:color w:val="17365D"/>
-                  <w:spacing w:val="5"/>
-                  <w:kern w:val="28"/>
-                  <w:sz w:val="40"/>
-                  <w:szCs w:val="40"/>
-                </w:rPr>
-                <w:delText>5</w:delText>
-              </w:r>
-            </w:del>
             <w:r>
               <w:rPr>
                 <w:rFonts w:ascii="Calibri" w:eastAsia="MS Gothic" w:hAnsi="Calibri"/>
@@ -130,74 +67,34 @@
                 <w:sz w:val="40"/>
                 <w:szCs w:val="40"/>
               </w:rPr>
+              <w:t>7</w:t>
+            </w:r>
+            <w:r>
+              <w:rPr>
+                <w:rFonts w:ascii="Calibri" w:eastAsia="MS Gothic" w:hAnsi="Calibri"/>
+                <w:b/>
+                <w:color w:val="17365D"/>
+                <w:spacing w:val="5"/>
+                <w:kern w:val="28"/>
+                <w:sz w:val="40"/>
+                <w:szCs w:val="40"/>
+              </w:rPr>
               <w:t xml:space="preserve"> </w:t>
             </w:r>
-            <w:del w:id="6" w:author="Perry-TVN" w:date="2017-06-30T11:07:00Z">
-              <w:r>
-                <w:rPr>
-                  <w:rFonts w:ascii="Calibri" w:eastAsia="MS Gothic" w:hAnsi="Calibri"/>
-                  <w:b/>
-                  <w:color w:val="17365D"/>
-                  <w:spacing w:val="5"/>
-                  <w:kern w:val="28"/>
-                  <w:sz w:val="40"/>
-                  <w:szCs w:val="40"/>
-                </w:rPr>
-                <w:delText xml:space="preserve">Catalyst </w:delText>
-              </w:r>
-              <w:r>
-                <w:rPr>
-                  <w:rFonts w:ascii="Calibri" w:eastAsia="MS Gothic" w:hAnsi="Calibri"/>
-                  <w:b/>
-                  <w:color w:val="17365D"/>
-                  <w:spacing w:val="5"/>
-                  <w:kern w:val="28"/>
-                  <w:sz w:val="40"/>
-                  <w:szCs w:val="40"/>
-                </w:rPr>
-                <w:delText>Grant</w:delText>
-              </w:r>
-            </w:del>
-            <w:ins w:id="7" w:author="Perry-TVN" w:date="2017-06-30T11:07:00Z">
-              <w:r>
-                <w:rPr>
-                  <w:rFonts w:ascii="Calibri" w:eastAsia="MS Gothic" w:hAnsi="Calibri"/>
-                  <w:b/>
-                  <w:color w:val="17365D"/>
-                  <w:spacing w:val="5"/>
-                  <w:kern w:val="28"/>
-                  <w:sz w:val="40"/>
-                  <w:szCs w:val="40"/>
-                </w:rPr>
-                <w:t>KT Competition</w:t>
-              </w:r>
-            </w:ins>
-            <w:del w:id="8" w:author="Perry-TVN" w:date="2017-06-30T11:07:00Z">
-              <w:r>
-                <w:rPr>
-                  <w:rFonts w:ascii="Calibri" w:eastAsia="MS Gothic" w:hAnsi="Calibri"/>
-                  <w:b/>
-                  <w:color w:val="17365D"/>
-                  <w:spacing w:val="5"/>
-                  <w:kern w:val="28"/>
-                  <w:sz w:val="40"/>
-                  <w:szCs w:val="40"/>
-                </w:rPr>
-                <w:delText xml:space="preserve"> </w:delText>
-              </w:r>
-              <w:r>
-                <w:rPr>
-                  <w:rFonts w:ascii="Calibri" w:eastAsia="MS Gothic" w:hAnsi="Calibri"/>
-                  <w:b/>
-                  <w:color w:val="17365D"/>
-                  <w:spacing w:val="5"/>
-                  <w:kern w:val="28"/>
-                  <w:sz w:val="40"/>
-                  <w:szCs w:val="40"/>
-                </w:rPr>
-                <w:delText>Program</w:delText>
-              </w:r>
-            </w:del>
+            <w:bookmarkStart w:id="0" w:name="_GoBack"/>
+            <w:bookmarkEnd w:id="0"/>
+            <w:r>
+              <w:rPr>
+                <w:rFonts w:ascii="Calibri" w:eastAsia="MS Gothic" w:hAnsi="Calibri"/>
+                <w:b/>
+                <w:color w:val="17365D"/>
+                <w:spacing w:val="5"/>
+                <w:kern w:val="28"/>
+                <w:sz w:val="40"/>
+                <w:szCs w:val="40"/>
+              </w:rPr>
+              <w:t>KT Competition</w:t>
+            </w:r>
           </w:p>
           <w:p>
             <w:pPr>
@@ -228,28 +125,15 @@
               </w:rPr>
               <w:t>Application</w:t>
             </w:r>
-            <w:ins w:id="9" w:author="Perry-TVN" w:date="2017-06-30T11:07:00Z">
-              <w:r>
-                <w:rPr>
-                  <w:color w:val="005289"/>
-                  <w:sz w:val="40"/>
-                  <w:szCs w:val="40"/>
-                  <w:lang w:val="en-US" w:eastAsia="en-US"/>
-                </w:rPr>
-                <w:t xml:space="preserve"> </w:t>
-              </w:r>
-            </w:ins>
-            <w:del w:id="10" w:author="Perry-TVN" w:date="2017-06-30T11:07:00Z">
-              <w:r>
-                <w:rPr>
-                  <w:color w:val="005289"/>
-                  <w:sz w:val="40"/>
-                  <w:szCs w:val="40"/>
-                  <w:lang w:val="en-US" w:eastAsia="en-US"/>
-                </w:rPr>
-                <w:delText xml:space="preserve"> </w:delText>
-              </w:r>
-            </w:del>
+            <w:r>
+              <w:rPr>
+                <w:color w:val="005289"/>
+                <w:sz w:val="40"/>
+                <w:szCs w:val="40"/>
+                <w:lang w:val="en-US" w:eastAsia="en-US"/>
+              </w:rPr>
+              <w:t xml:space="preserve"> </w:t>
+            </w:r>
             <w:r>
               <w:rPr>
                 <w:color w:val="005289"/>
@@ -267,14 +151,6 @@
             <w:tcBorders>
               <w:left w:val="nil"/>
             </w:tcBorders>
-            <w:tcPrChange w:id="11" w:author="Perry-TVN" w:date="2017-06-30T11:07:00Z">
-              <w:tcPr>
-                <w:tcW w:w="4364" w:type="dxa"/>
-                <w:tcBorders>
-                  <w:left w:val="nil"/>
-                </w:tcBorders>
-              </w:tcPr>
-            </w:tcPrChange>
           </w:tcPr>
           <w:p>
             <w:pPr>
@@ -288,49 +164,35 @@
                 <w:lang w:val="en-US" w:eastAsia="en-US"/>
               </w:rPr>
             </w:pPr>
-            <w:ins w:id="12" w:author="Perry-TVN" w:date="2017-06-30T11:07:00Z">
-              <w:r>
-                <w:rPr>
-                  <w:lang w:val="en-US" w:eastAsia="en-US"/>
-                </w:rPr>
-                <w:pict>
-                  <v:shapetype id="_x0000_t75" coordsize="21600,21600" o:spt="75" o:preferrelative="t" path="m@4@5l@4@11@9@11@9@5xe" filled="f" stroked="f">
-                    <v:stroke joinstyle="miter"/>
-                    <v:formulas>
-                      <v:f eqn="if lineDrawn pixelLineWidth 0"/>
-                      <v:f eqn="sum @0 1 0"/>
-                      <v:f eqn="sum 0 0 @1"/>
-                      <v:f eqn="prod @2 1 2"/>
-                      <v:f eqn="prod @3 21600 pixelWidth"/>
-                      <v:f eqn="prod @3 21600 pixelHeight"/>
-                      <v:f eqn="sum @0 0 1"/>
-                      <v:f eqn="prod @6 1 2"/>
-                      <v:f eqn="prod @7 21600 pixelWidth"/>
-                      <v:f eqn="sum @8 21600 0"/>
-                      <v:f eqn="prod @7 21600 pixelHeight"/>
-                      <v:f eqn="sum @10 21600 0"/>
-                    </v:formulas>
-                    <v:path o:extrusionok="f" gradientshapeok="t" o:connecttype="rect"/>
-                    <o:lock v:ext="edit" aspectratio="t"/>
-                  </v:shapetype>
-                  <v:shape id="_x0000_i1025" type="#_x0000_t75" style="width:149.25pt;height:76.9pt">
-                    <v:imagedata r:id="rId5" o:title="CFN Logo"/>
-                  </v:shape>
-                </w:pict>
-              </w:r>
-            </w:ins>
-            <w:del w:id="13" w:author="Perry-TVN" w:date="2017-06-30T11:07:00Z">
-              <w:r>
-                <w:rPr>
-                  <w:lang w:val="en-US" w:eastAsia="en-US"/>
-                </w:rPr>
-                <w:pict>
-                  <v:shape id="_x0000_i1026" type="#_x0000_t75" style="width:175.5pt;height:66pt">
-                    <v:imagedata r:id="rId6" o:title="BILINGUAL TVN logo (no TM symbol)"/>
-                  </v:shape>
-                </w:pict>
-              </w:r>
-            </w:del>
+            <w:r>
+              <w:rPr>
+                <w:lang w:val="en-US" w:eastAsia="en-US"/>
+              </w:rPr>
+              <w:pict>
+                <v:shapetype id="_x0000_t75" coordsize="21600,21600" o:spt="75" o:preferrelative="t" path="m@4@5l@4@11@9@11@9@5xe" filled="f" stroked="f">
+                  <v:stroke joinstyle="miter"/>
+                  <v:formulas>
+                    <v:f eqn="if lineDrawn pixelLineWidth 0"/>
+                    <v:f eqn="sum @0 1 0"/>
+                    <v:f eqn="sum 0 0 @1"/>
+                    <v:f eqn="prod @2 1 2"/>
+                    <v:f eqn="prod @3 21600 pixelWidth"/>
+                    <v:f eqn="prod @3 21600 pixelHeight"/>
+                    <v:f eqn="sum @0 0 1"/>
+                    <v:f eqn="prod @6 1 2"/>
+                    <v:f eqn="prod @7 21600 pixelWidth"/>
+                    <v:f eqn="sum @8 21600 0"/>
+                    <v:f eqn="prod @7 21600 pixelHeight"/>
+                    <v:f eqn="sum @10 21600 0"/>
+                  </v:formulas>
+                  <v:path o:extrusionok="f" gradientshapeok="t" o:connecttype="rect"/>
+                  <o:lock v:ext="edit" aspectratio="t"/>
+                </v:shapetype>
+                <v:shape id="_x0000_i1025" type="#_x0000_t75" style="width:149.4pt;height:77pt">
+                  <v:imagedata r:id="rId5" o:title="CFN Logo"/>
+                </v:shape>
+              </w:pict>
+            </w:r>
           </w:p>
         </w:tc>
       </w:tr>
@@ -351,31 +213,20 @@
         </w:rPr>
         <w:t xml:space="preserve">Please </w:t>
       </w:r>
-      <w:del w:id="14" w:author="Perry-TVN" w:date="2017-06-30T11:08:00Z">
-        <w:r>
-          <w:rPr>
-            <w:rFonts w:ascii="Calibri" w:hAnsi="Calibri"/>
-            <w:b/>
-          </w:rPr>
-          <w:delText xml:space="preserve">submit </w:delText>
-        </w:r>
-      </w:del>
-      <w:ins w:id="15" w:author="Perry-TVN" w:date="2017-06-30T11:08:00Z">
-        <w:r>
-          <w:rPr>
-            <w:rFonts w:ascii="Calibri" w:hAnsi="Calibri"/>
-            <w:b/>
-          </w:rPr>
-          <w:t>upload</w:t>
-        </w:r>
-        <w:r>
-          <w:rPr>
-            <w:rFonts w:ascii="Calibri" w:hAnsi="Calibri"/>
-            <w:b/>
-          </w:rPr>
-          <w:t xml:space="preserve"> </w:t>
-        </w:r>
-      </w:ins>
+      <w:r>
+        <w:rPr>
+          <w:rFonts w:ascii="Calibri" w:hAnsi="Calibri"/>
+          <w:b/>
+        </w:rPr>
+        <w:t>upload</w:t>
+      </w:r>
+      <w:r>
+        <w:rPr>
+          <w:rFonts w:ascii="Calibri" w:hAnsi="Calibri"/>
+          <w:b/>
+        </w:rPr>
+        <w:t xml:space="preserve"> </w:t>
+      </w:r>
       <w:r>
         <w:rPr>
           <w:rFonts w:ascii="Calibri" w:hAnsi="Calibri"/>
@@ -390,60 +241,13 @@
         </w:rPr>
         <w:t xml:space="preserve"> </w:t>
       </w:r>
-      <w:del w:id="16" w:author="Perry-TVN" w:date="2017-06-30T11:08:00Z">
-        <w:r>
-          <w:rPr>
-            <w:rFonts w:ascii="Calibri" w:hAnsi="Calibri"/>
-            <w:b/>
-          </w:rPr>
-          <w:delText xml:space="preserve">by email to </w:delText>
-        </w:r>
-        <w:r>
-          <w:rPr>
-            <w:rFonts w:ascii="Calibri" w:hAnsi="Calibri"/>
-            <w:b/>
-          </w:rPr>
-          <w:fldChar w:fldCharType="begin"/>
-        </w:r>
-        <w:r>
-          <w:rPr>
-            <w:rFonts w:ascii="Calibri" w:hAnsi="Calibri"/>
-            <w:b/>
-          </w:rPr>
-          <w:delInstrText xml:space="preserve"> HYPERLINK "mailto:apply@tvn-nce.ca" </w:delInstrText>
-        </w:r>
-        <w:r>
-          <w:rPr>
-            <w:rFonts w:ascii="Calibri" w:hAnsi="Calibri"/>
-            <w:b/>
-          </w:rPr>
-          <w:fldChar w:fldCharType="separate"/>
-        </w:r>
-        <w:r>
-          <w:rPr>
-            <w:rStyle w:val="Hyperlink"/>
-            <w:rFonts w:ascii="Calibri" w:hAnsi="Calibri"/>
-            <w:b/>
-          </w:rPr>
-          <w:delText>apply@tvn-nce.ca</w:delText>
-        </w:r>
-        <w:r>
-          <w:rPr>
-            <w:rFonts w:ascii="Calibri" w:hAnsi="Calibri"/>
-            <w:b/>
-          </w:rPr>
-          <w:fldChar w:fldCharType="end"/>
-        </w:r>
-      </w:del>
-      <w:ins w:id="17" w:author="Perry-TVN" w:date="2017-06-30T11:08:00Z">
-        <w:r>
-          <w:rPr>
-            <w:rFonts w:ascii="Calibri" w:hAnsi="Calibri"/>
-            <w:b/>
-          </w:rPr>
-          <w:t>in Forum</w:t>
-        </w:r>
-      </w:ins>
+      <w:r>
+        <w:rPr>
+          <w:rFonts w:ascii="Calibri" w:hAnsi="Calibri"/>
+          <w:b/>
+        </w:rPr>
+        <w:t>in Forum</w:t>
+      </w:r>
       <w:r>
         <w:rPr>
           <w:rFonts w:ascii="Calibri" w:hAnsi="Calibri"/>
@@ -628,14 +432,6 @@
                 <w:szCs w:val="18"/>
               </w:rPr>
             </w:pPr>
-            <w:del w:id="18" w:author="Perry-TVN" w:date="2017-06-30T11:08:00Z">
-              <w:r>
-                <w:rPr>
-                  <w:rFonts w:ascii="Calibri" w:hAnsi="Calibri"/>
-                </w:rPr>
-                <w:delText xml:space="preserve">Scientific </w:delText>
-              </w:r>
-            </w:del>
             <w:r>
               <w:rPr>
                 <w:rFonts w:ascii="Calibri" w:hAnsi="Calibri"/>
@@ -717,22 +513,12 @@
               </w:rPr>
               <w:t xml:space="preserve">agree to receive email communications from </w:t>
             </w:r>
-            <w:del w:id="19" w:author="Perry-TVN" w:date="2017-06-30T11:10:00Z">
-              <w:r>
-                <w:rPr>
-                  <w:rFonts w:ascii="Calibri" w:hAnsi="Calibri"/>
-                </w:rPr>
-                <w:delText>TVN</w:delText>
-              </w:r>
-            </w:del>
-            <w:ins w:id="20" w:author="Perry-TVN" w:date="2017-06-30T11:10:00Z">
-              <w:r>
-                <w:rPr>
-                  <w:rFonts w:ascii="Calibri" w:hAnsi="Calibri"/>
-                </w:rPr>
-                <w:t>CFN</w:t>
-              </w:r>
-            </w:ins>
+            <w:r>
+              <w:rPr>
+                <w:rFonts w:ascii="Calibri" w:hAnsi="Calibri"/>
+              </w:rPr>
+              <w:t>CFN</w:t>
+            </w:r>
             <w:r>
               <w:rPr>
                 <w:rFonts w:ascii="Calibri" w:hAnsi="Calibri"/>
@@ -790,86 +576,48 @@
               </w:rPr>
               <w:t xml:space="preserve">the </w:t>
             </w:r>
-            <w:del w:id="21" w:author="Perry-TVN" w:date="2017-06-30T11:10:00Z">
-              <w:r>
-                <w:rPr>
-                  <w:rFonts w:ascii="Calibri" w:hAnsi="Calibri"/>
-                </w:rPr>
-                <w:delText>TVN</w:delText>
-              </w:r>
-            </w:del>
-            <w:ins w:id="22" w:author="Perry-TVN" w:date="2017-06-30T11:10:00Z">
-              <w:r>
-                <w:rPr>
-                  <w:rFonts w:ascii="Calibri" w:hAnsi="Calibri"/>
-                </w:rPr>
-                <w:t>CFN</w:t>
-              </w:r>
-            </w:ins>
+            <w:r>
+              <w:rPr>
+                <w:rFonts w:ascii="Calibri" w:hAnsi="Calibri"/>
+              </w:rPr>
+              <w:t>CFN</w:t>
+            </w:r>
             <w:r>
               <w:rPr>
                 <w:rFonts w:ascii="Calibri" w:hAnsi="Calibri"/>
               </w:rPr>
               <w:t xml:space="preserve"> 201</w:t>
             </w:r>
-            <w:ins w:id="23" w:author="Perry-TVN" w:date="2017-06-30T11:10:00Z">
-              <w:r>
-                <w:rPr>
-                  <w:rFonts w:ascii="Calibri" w:hAnsi="Calibri"/>
-                </w:rPr>
-                <w:t>7</w:t>
-              </w:r>
-            </w:ins>
-            <w:del w:id="24" w:author="Perry-TVN" w:date="2017-06-30T11:10:00Z">
-              <w:r>
-                <w:rPr>
-                  <w:rFonts w:ascii="Calibri" w:hAnsi="Calibri"/>
-                </w:rPr>
-                <w:delText>5</w:delText>
-              </w:r>
-            </w:del>
+            <w:r>
+              <w:rPr>
+                <w:rFonts w:ascii="Calibri" w:hAnsi="Calibri"/>
+              </w:rPr>
+              <w:t>7</w:t>
+            </w:r>
             <w:r>
               <w:rPr>
                 <w:rFonts w:ascii="Calibri" w:hAnsi="Calibri"/>
               </w:rPr>
               <w:t xml:space="preserve"> </w:t>
             </w:r>
-            <w:del w:id="25" w:author="Perry-TVN" w:date="2017-06-30T11:10:00Z">
-              <w:r>
-                <w:rPr>
-                  <w:rFonts w:ascii="Calibri" w:hAnsi="Calibri"/>
-                </w:rPr>
-                <w:delText xml:space="preserve">Catalyst </w:delText>
-              </w:r>
-              <w:r>
-                <w:rPr>
-                  <w:rFonts w:ascii="Calibri" w:hAnsi="Calibri"/>
-                </w:rPr>
-                <w:delText>Grant</w:delText>
-              </w:r>
-            </w:del>
-            <w:ins w:id="26" w:author="Perry-TVN" w:date="2017-06-30T11:10:00Z">
-              <w:r>
-                <w:rPr>
-                  <w:rFonts w:ascii="Calibri" w:hAnsi="Calibri"/>
-                </w:rPr>
-                <w:t>KT Competition</w:t>
-              </w:r>
-            </w:ins>
+            <w:r>
+              <w:rPr>
+                <w:rFonts w:ascii="Calibri" w:hAnsi="Calibri"/>
+              </w:rPr>
+              <w:t>KT Competition</w:t>
+            </w:r>
             <w:r>
               <w:rPr>
                 <w:rFonts w:ascii="Calibri" w:hAnsi="Calibri"/>
               </w:rPr>
               <w:t xml:space="preserve"> Guidelines </w:t>
             </w:r>
-            <w:ins w:id="27" w:author="Perry-TVN" w:date="2017-06-30T11:10:00Z">
-              <w:r>
-                <w:rPr>
-                  <w:rFonts w:ascii="Calibri" w:hAnsi="Calibri"/>
-                </w:rPr>
-                <w:t xml:space="preserve">and Instructions </w:t>
-              </w:r>
-            </w:ins>
+            <w:r>
+              <w:rPr>
+                <w:rFonts w:ascii="Calibri" w:hAnsi="Calibri"/>
+              </w:rPr>
+              <w:t xml:space="preserve">and Instructions </w:t>
+            </w:r>
             <w:r>
               <w:rPr>
                 <w:rFonts w:ascii="Calibri" w:hAnsi="Calibri"/>
@@ -915,22 +663,12 @@
               </w:rPr>
               <w:t xml:space="preserve">I also declare that I have provided true, complete and accurate information in all aspects of my application package. I understand that </w:t>
             </w:r>
-            <w:del w:id="28" w:author="Perry-TVN" w:date="2017-06-30T11:10:00Z">
-              <w:r>
-                <w:rPr>
-                  <w:rFonts w:ascii="Calibri" w:hAnsi="Calibri"/>
-                </w:rPr>
-                <w:delText>TVN</w:delText>
-              </w:r>
-            </w:del>
-            <w:ins w:id="29" w:author="Perry-TVN" w:date="2017-06-30T11:10:00Z">
-              <w:r>
-                <w:rPr>
-                  <w:rFonts w:ascii="Calibri" w:hAnsi="Calibri"/>
-                </w:rPr>
-                <w:t>CFN</w:t>
-              </w:r>
-            </w:ins>
+            <w:r>
+              <w:rPr>
+                <w:rFonts w:ascii="Calibri" w:hAnsi="Calibri"/>
+              </w:rPr>
+              <w:t>CFN</w:t>
+            </w:r>
             <w:r>
               <w:rPr>
                 <w:rFonts w:ascii="Calibri" w:hAnsi="Calibri"/>
@@ -1018,22 +756,12 @@
               </w:rPr>
               <w:t xml:space="preserve">will advise </w:t>
             </w:r>
-            <w:del w:id="30" w:author="Perry-TVN" w:date="2017-06-30T11:10:00Z">
-              <w:r>
-                <w:rPr>
-                  <w:rFonts w:ascii="Calibri" w:hAnsi="Calibri"/>
-                </w:rPr>
-                <w:delText>TVN</w:delText>
-              </w:r>
-            </w:del>
-            <w:ins w:id="31" w:author="Perry-TVN" w:date="2017-06-30T11:10:00Z">
-              <w:r>
-                <w:rPr>
-                  <w:rFonts w:ascii="Calibri" w:hAnsi="Calibri"/>
-                </w:rPr>
-                <w:t>CFN</w:t>
-              </w:r>
-            </w:ins>
+            <w:r>
+              <w:rPr>
+                <w:rFonts w:ascii="Calibri" w:hAnsi="Calibri"/>
+              </w:rPr>
+              <w:t>CFN</w:t>
+            </w:r>
             <w:r>
               <w:rPr>
                 <w:rFonts w:ascii="Calibri" w:hAnsi="Calibri"/>
@@ -1052,22 +780,12 @@
               </w:rPr>
               <w:t xml:space="preserve"> (executivedirector@</w:t>
             </w:r>
-            <w:del w:id="32" w:author="Perry-TVN" w:date="2017-06-30T11:10:00Z">
-              <w:r>
-                <w:rPr>
-                  <w:rFonts w:ascii="Calibri" w:hAnsi="Calibri"/>
-                </w:rPr>
-                <w:delText>tvn</w:delText>
-              </w:r>
-            </w:del>
-            <w:ins w:id="33" w:author="Perry-TVN" w:date="2017-06-30T11:10:00Z">
-              <w:r>
-                <w:rPr>
-                  <w:rFonts w:ascii="Calibri" w:hAnsi="Calibri"/>
-                </w:rPr>
-                <w:t>cfn</w:t>
-              </w:r>
-            </w:ins>
+            <w:r>
+              <w:rPr>
+                <w:rFonts w:ascii="Calibri" w:hAnsi="Calibri"/>
+              </w:rPr>
+              <w:t>cfn</w:t>
+            </w:r>
             <w:r>
               <w:rPr>
                 <w:rFonts w:ascii="Calibri" w:hAnsi="Calibri"/>
@@ -1378,35 +1096,17 @@
         </w:rPr>
         <w:t xml:space="preserve"> Investigator named above has applied for funding from </w:t>
       </w:r>
-      <w:del w:id="34" w:author="Perry-TVN" w:date="2017-06-30T11:11:00Z">
-        <w:r>
-          <w:rPr>
-            <w:rFonts w:ascii="Calibri" w:hAnsi="Calibri"/>
-          </w:rPr>
-          <w:delText>Technology Evaluation in the Elderly Network</w:delText>
-        </w:r>
-      </w:del>
-      <w:ins w:id="35" w:author="Perry-TVN" w:date="2017-06-30T11:11:00Z">
-        <w:r>
-          <w:rPr>
-            <w:rFonts w:ascii="Calibri" w:hAnsi="Calibri"/>
-          </w:rPr>
-          <w:t>the Canadian Frailty Network</w:t>
-        </w:r>
-      </w:ins>
       <w:r>
         <w:rPr>
           <w:rFonts w:ascii="Calibri" w:hAnsi="Calibri"/>
         </w:rPr>
-        <w:t>, a national research network funded through t</w:t>
+        <w:t>the Canadian Frailty Network</w:t>
       </w:r>
-      <w:bookmarkStart w:id="36" w:name="_GoBack"/>
-      <w:bookmarkEnd w:id="36"/>
       <w:r>
         <w:rPr>
           <w:rFonts w:ascii="Calibri" w:hAnsi="Calibri"/>
         </w:rPr>
-        <w:t>he Networks of Centres of Excellence (NCE) program.</w:t>
+        <w:t>, a national research network funded through the Networks of Centres of Excellence (NCE) program.</w:t>
       </w:r>
     </w:p>
     <w:tbl>
@@ -1654,17 +1354,6 @@
                 <w:szCs w:val="22"/>
               </w:rPr>
             </w:pPr>
-            <w:ins w:id="37" w:author="Perry-TVN" w:date="2017-06-30T11:12:00Z">
-              <w:r>
-                <w:rPr>
-                  <w:rFonts w:ascii="Calibri" w:hAnsi="Calibri"/>
-                  <w:noProof/>
-                  <w:sz w:val="22"/>
-                  <w:szCs w:val="22"/>
-                  <w:lang w:val="en-CA" w:eastAsia="en-CA"/>
-                </w:rPr>
-              </w:r>
-            </w:ins>
             <w:r>
               <w:rPr>
                 <w:rFonts w:ascii="Calibri" w:hAnsi="Calibri"/>
@@ -1672,27 +1361,11 @@
                 <w:szCs w:val="22"/>
               </w:rPr>
               <w:pict w14:anchorId="50F274AD">
-                <v:shape id="_x0000_s1030" type="#_x0000_t75" style="width:84.95pt;height:43.7pt;mso-left-percent:-10001;mso-top-percent:-10001;mso-position-horizontal:absolute;mso-position-horizontal-relative:char;mso-position-vertical:absolute;mso-position-vertical-relative:line;mso-left-percent:-10001;mso-top-percent:-10001">
-                  <v:imagedata r:id="rId7" o:title=""/>
-                  <w10:wrap type="none"/>
-                  <w10:anchorlock/>
+                <v:shape id="_x0000_i1027" type="#_x0000_t75" style="width:84.9pt;height:43.7pt;mso-left-percent:-10001;mso-top-percent:-10001;mso-position-horizontal:absolute;mso-position-horizontal-relative:char;mso-position-vertical:absolute;mso-position-vertical-relative:line;mso-left-percent:-10001;mso-top-percent:-10001">
+                  <v:imagedata r:id="rId6" o:title=""/>
                 </v:shape>
               </w:pict>
             </w:r>
-            <w:del w:id="38" w:author="Perry-TVN" w:date="2017-06-30T11:12:00Z">
-              <w:r>
-                <w:rPr>
-                  <w:rFonts w:ascii="Calibri" w:hAnsi="Calibri"/>
-                  <w:sz w:val="22"/>
-                  <w:szCs w:val="22"/>
-                </w:rPr>
-                <w:pict>
-                  <v:shape id="_x0000_i1097" type="#_x0000_t75" style="width:120.75pt;height:51.75pt">
-                    <v:imagedata r:id="rId6" o:title="BILINGUAL TVN logo (no TM symbol)"/>
-                  </v:shape>
-                </w:pict>
-              </w:r>
-            </w:del>
           </w:p>
         </w:tc>
         <w:tc>
@@ -1717,8 +1390,8 @@
                 <w:lang w:eastAsia="en-CA"/>
               </w:rPr>
               <w:pict>
-                <v:shape id="Picture 2" o:spid="_x0000_i1098" type="#_x0000_t75" style="width:38.25pt;height:44.25pt;visibility:visible">
-                  <v:imagedata r:id="rId8" o:title=""/>
+                <v:shape id="Picture 2" o:spid="_x0000_i1029" type="#_x0000_t75" style="width:38.3pt;height:44.1pt;visibility:visible">
+                  <v:imagedata r:id="rId7" o:title=""/>
                 </v:shape>
               </w:pict>
             </w:r>
@@ -1727,203 +1400,59 @@
       </w:tr>
     </w:tbl>
     <w:p>
-      <w:pPr>
+      <w:r>
         <w:rPr>
-          <w:del w:id="39" w:author="Perry-TVN" w:date="2017-06-30T11:12:00Z"/>
+          <w:rFonts w:ascii="Calibri" w:hAnsi="Calibri"/>
+          <w:sz w:val="16"/>
+          <w:szCs w:val="16"/>
+        </w:rPr>
+        <w:t xml:space="preserve">™ Trademark of Technology Evaluation in the Elderly Network (Canadian Frailty Network or CFN, formerly known as TVN). </w:t>
+      </w:r>
+      <w:r>
+        <w:rPr>
           <w:rFonts w:ascii="Calibri" w:hAnsi="Calibri"/>
           <w:bCs/>
           <w:sz w:val="16"/>
           <w:szCs w:val="16"/>
-          <w:lang w:val="en-CA"/>
-          <w:rPrChange w:id="40" w:author="Perry-TVN" w:date="2017-06-30T11:13:00Z">
-            <w:rPr>
-              <w:del w:id="41" w:author="Perry-TVN" w:date="2017-06-30T11:12:00Z"/>
-              <w:rFonts w:ascii="Calibri" w:hAnsi="Calibri" w:cs="GillSansMT-Bold"/>
-              <w:bCs/>
-              <w:sz w:val="16"/>
-              <w:szCs w:val="16"/>
-            </w:rPr>
-          </w:rPrChange>
+          <w:vertAlign w:val="superscript"/>
         </w:rPr>
-        <w:pPrChange w:id="42" w:author="Perry-TVN" w:date="2017-06-30T11:13:00Z">
-          <w:pPr>
-            <w:jc w:val="center"/>
-          </w:pPr>
-        </w:pPrChange>
-      </w:pPr>
-      <w:ins w:id="43" w:author="Perry-TVN" w:date="2017-06-30T11:12:00Z">
-        <w:r>
-          <w:rPr>
-            <w:rFonts w:ascii="Calibri" w:hAnsi="Calibri"/>
-            <w:sz w:val="16"/>
-            <w:szCs w:val="16"/>
-          </w:rPr>
-          <w:t xml:space="preserve">™ Trademark of Technology Evaluation in the Elderly Network (Canadian Frailty Network or CFN, formerly known as TVN). </w:t>
-        </w:r>
-        <w:r>
-          <w:rPr>
-            <w:rFonts w:ascii="Calibri" w:hAnsi="Calibri"/>
-            <w:bCs/>
-            <w:sz w:val="16"/>
-            <w:szCs w:val="16"/>
-            <w:vertAlign w:val="superscript"/>
-          </w:rPr>
-          <w:t>©</w:t>
-        </w:r>
-        <w:r>
-          <w:rPr>
-            <w:rFonts w:ascii="Calibri" w:hAnsi="Calibri"/>
-            <w:bCs/>
-            <w:sz w:val="16"/>
-            <w:szCs w:val="16"/>
-          </w:rPr>
-          <w:t xml:space="preserve"> Canadian Frailty Network, 2013-20. Released 2017 06. </w:t>
-        </w:r>
-        <w:r>
-          <w:rPr>
-            <w:rFonts w:ascii="Calibri" w:hAnsi="Calibri"/>
-            <w:sz w:val="16"/>
-            <w:szCs w:val="16"/>
-          </w:rPr>
-          <w:t xml:space="preserve">CFN is supported by the Government of Canada through the Networks of </w:t>
-        </w:r>
-        <w:proofErr w:type="spellStart"/>
-        <w:r>
-          <w:rPr>
-            <w:rFonts w:ascii="Calibri" w:hAnsi="Calibri"/>
-            <w:sz w:val="16"/>
-            <w:szCs w:val="16"/>
-          </w:rPr>
-          <w:t>Centres</w:t>
-        </w:r>
-        <w:proofErr w:type="spellEnd"/>
-        <w:r>
-          <w:rPr>
-            <w:rFonts w:ascii="Calibri" w:hAnsi="Calibri"/>
-            <w:sz w:val="16"/>
-            <w:szCs w:val="16"/>
-          </w:rPr>
-          <w:t xml:space="preserve"> of Excellence (NCE) program.</w:t>
-        </w:r>
-      </w:ins>
-      <w:del w:id="44" w:author="Perry-TVN" w:date="2017-06-30T11:12:00Z">
-        <w:r>
-          <w:rPr>
-            <w:rFonts w:ascii="Calibri" w:hAnsi="Calibri"/>
-            <w:sz w:val="16"/>
-            <w:szCs w:val="16"/>
-          </w:rPr>
-          <w:delText>™ Trademark of Technology Evaluation in the Elderly Network (</w:delText>
-        </w:r>
-      </w:del>
-      <w:del w:id="45" w:author="Perry-TVN" w:date="2017-06-30T11:10:00Z">
-        <w:r>
-          <w:rPr>
-            <w:rFonts w:ascii="Calibri" w:hAnsi="Calibri"/>
-            <w:sz w:val="16"/>
-            <w:szCs w:val="16"/>
-          </w:rPr>
-          <w:delText>TVN</w:delText>
-        </w:r>
-      </w:del>
-      <w:del w:id="46" w:author="Perry-TVN" w:date="2017-06-30T11:12:00Z">
-        <w:r>
-          <w:rPr>
-            <w:rFonts w:ascii="Calibri" w:hAnsi="Calibri"/>
-            <w:sz w:val="16"/>
-            <w:szCs w:val="16"/>
-          </w:rPr>
-          <w:delText xml:space="preserve">). </w:delText>
-        </w:r>
-        <w:r>
-          <w:rPr>
-            <w:rFonts w:ascii="Calibri" w:hAnsi="Calibri" w:cs="GillSansMT-Bold"/>
-            <w:bCs/>
-            <w:sz w:val="16"/>
-            <w:szCs w:val="16"/>
-            <w:vertAlign w:val="superscript"/>
-          </w:rPr>
-          <w:delText>©</w:delText>
-        </w:r>
-        <w:r>
-          <w:rPr>
-            <w:rFonts w:ascii="Calibri" w:hAnsi="Calibri" w:cs="GillSansMT-Bold"/>
-            <w:bCs/>
-            <w:sz w:val="16"/>
-            <w:szCs w:val="16"/>
-          </w:rPr>
-          <w:delText xml:space="preserve"> </w:delText>
-        </w:r>
-      </w:del>
-      <w:del w:id="47" w:author="Perry-TVN" w:date="2017-06-30T11:10:00Z">
-        <w:r>
-          <w:rPr>
-            <w:rFonts w:ascii="Calibri" w:hAnsi="Calibri" w:cs="GillSansMT-Bold"/>
-            <w:bCs/>
-            <w:sz w:val="16"/>
-            <w:szCs w:val="16"/>
-          </w:rPr>
-          <w:delText>TVN</w:delText>
-        </w:r>
-      </w:del>
-      <w:del w:id="48" w:author="Perry-TVN" w:date="2017-06-30T11:12:00Z">
-        <w:r>
-          <w:rPr>
-            <w:rFonts w:ascii="Calibri" w:hAnsi="Calibri" w:cs="GillSansMT-Bold"/>
-            <w:bCs/>
-            <w:sz w:val="16"/>
-            <w:szCs w:val="16"/>
-          </w:rPr>
-          <w:delText>, 2013-15. Released 2015 0</w:delText>
-        </w:r>
-        <w:r>
-          <w:rPr>
-            <w:rFonts w:ascii="Calibri" w:hAnsi="Calibri" w:cs="GillSansMT-Bold"/>
-            <w:bCs/>
-            <w:sz w:val="16"/>
-            <w:szCs w:val="16"/>
-          </w:rPr>
-          <w:delText>6</w:delText>
-        </w:r>
-        <w:r>
-          <w:rPr>
-            <w:rFonts w:ascii="Calibri" w:hAnsi="Calibri" w:cs="GillSansMT-Bold"/>
-            <w:bCs/>
-            <w:sz w:val="16"/>
-            <w:szCs w:val="16"/>
-          </w:rPr>
-          <w:delText>.</w:delText>
-        </w:r>
-      </w:del>
-    </w:p>
-    <w:p>
-      <w:pPr>
-        <w:pPrChange w:id="49" w:author="Perry-TVN" w:date="2017-06-30T11:13:00Z">
-          <w:pPr>
-            <w:jc w:val="center"/>
-          </w:pPr>
-        </w:pPrChange>
-      </w:pPr>
-      <w:del w:id="50" w:author="Perry-TVN" w:date="2017-06-30T11:10:00Z">
-        <w:r>
-          <w:rPr>
-            <w:rFonts w:ascii="Calibri" w:hAnsi="Calibri"/>
-            <w:sz w:val="16"/>
-            <w:szCs w:val="16"/>
-          </w:rPr>
-          <w:delText>TVN</w:delText>
-        </w:r>
-      </w:del>
-      <w:del w:id="51" w:author="Perry-TVN" w:date="2017-06-30T11:12:00Z">
-        <w:r>
-          <w:rPr>
-            <w:rFonts w:ascii="Calibri" w:hAnsi="Calibri"/>
-            <w:sz w:val="16"/>
-            <w:szCs w:val="16"/>
-          </w:rPr>
-          <w:delText xml:space="preserve"> is supported by the Government of Canada through the Networks of Centres of Excellence (NCE) program.</w:delText>
-        </w:r>
-      </w:del>
+        <w:t>©</w:t>
+      </w:r>
+      <w:r>
+        <w:rPr>
+          <w:rFonts w:ascii="Calibri" w:hAnsi="Calibri"/>
+          <w:bCs/>
+          <w:sz w:val="16"/>
+          <w:szCs w:val="16"/>
+        </w:rPr>
+        <w:t xml:space="preserve"> Canadian Frailty Network, 2013-20. Released 2017 06. </w:t>
+      </w:r>
+      <w:r>
+        <w:rPr>
+          <w:rFonts w:ascii="Calibri" w:hAnsi="Calibri"/>
+          <w:sz w:val="16"/>
+          <w:szCs w:val="16"/>
+        </w:rPr>
+        <w:t xml:space="preserve">CFN is supported by the Government of Canada through the Networks of </w:t>
+      </w:r>
+      <w:proofErr w:type="spellStart"/>
+      <w:r>
+        <w:rPr>
+          <w:rFonts w:ascii="Calibri" w:hAnsi="Calibri"/>
+          <w:sz w:val="16"/>
+          <w:szCs w:val="16"/>
+        </w:rPr>
+        <w:t>Centres</w:t>
+      </w:r>
+      <w:proofErr w:type="spellEnd"/>
+      <w:r>
+        <w:rPr>
+          <w:rFonts w:ascii="Calibri" w:hAnsi="Calibri"/>
+          <w:sz w:val="16"/>
+          <w:szCs w:val="16"/>
+        </w:rPr>
+        <w:t xml:space="preserve"> of Excellence (NCE) program.</w:t>
+      </w:r>
     </w:p>
     <w:sectPr>
       <w:pgSz w:w="12240" w:h="15840"/>
@@ -2865,14 +2394,6 @@
     <w:abstractNumId w:val="2"/>
   </w:num>
 </w:numbering>
-</file>
-
-<file path=word/people.xml><?xml version="1.0" encoding="utf-8"?>
-<w15:people xmlns:wpc="http://schemas.microsoft.com/office/word/2010/wordprocessingCanvas" xmlns:cx="http://schemas.microsoft.com/office/drawing/2014/chartex" xmlns:mc="http://schemas.openxmlformats.org/markup-compatibility/2006" xmlns:o="urn:schemas-microsoft-com:office:office" xmlns:r="http://schemas.openxmlformats.org/officeDocument/2006/relationships" xmlns:m="http://schemas.openxmlformats.org/officeDocument/2006/math" xmlns:v="urn:schemas-microsoft-com:vml" xmlns:wp14="http://schemas.microsoft.com/office/word/2010/wordprocessingDrawing" xmlns:wp="http://schemas.openxmlformats.org/drawingml/2006/wordprocessingDrawing" xmlns:w10="urn:schemas-microsoft-com:office:word" xmlns:w="http://schemas.openxmlformats.org/wordprocessingml/2006/main" xmlns:w14="http://schemas.microsoft.com/office/word/2010/wordml" xmlns:w15="http://schemas.microsoft.com/office/word/2012/wordml" xmlns:w16se="http://schemas.microsoft.com/office/word/2015/wordml/symex" xmlns:wpg="http://schemas.microsoft.com/office/word/2010/wordprocessingGroup" xmlns:wpi="http://schemas.microsoft.com/office/word/2010/wordprocessingInk" xmlns:wne="http://schemas.microsoft.com/office/word/2006/wordml" xmlns:wps="http://schemas.microsoft.com/office/word/2010/wordprocessingShape" mc:Ignorable="w14 w15 w16se wp14">
-  <w15:person w15:author="Perry-TVN">
-    <w15:presenceInfo w15:providerId="None" w15:userId="Perry-TVN"/>
-  </w15:person>
-</w15:people>
 </file>
 
 <file path=word/styles.xml><?xml version="1.0" encoding="utf-8"?>
@@ -3296,6 +2817,7 @@
   <w:style w:type="character" w:default="1" w:styleId="DefaultParagraphFont">
     <w:name w:val="Default Paragraph Font"/>
     <w:uiPriority w:val="1"/>
+    <w:semiHidden/>
     <w:unhideWhenUsed/>
   </w:style>
   <w:style w:type="table" w:default="1" w:styleId="TableNormal">

</xml_diff>